<commit_message>
insertar icocno en modifocarusuarios
</commit_message>
<xml_diff>
--- a/Solucion SIGEDOC/SIGEDOC/documentos word/documento creado/PQS.docx
+++ b/Solucion SIGEDOC/SIGEDOC/documentos word/documento creado/PQS.docx
@@ -118,7 +118,7 @@
           <w:sz w:val="20"/>
           <w:lang w:val="en-US"/>
         </w:rPr>
-        <w:t>2018</w:t>
+        <w:t>asAS</w:t>
       </w:r>
     </w:p>
     <w:p>
@@ -154,7 +154,7 @@
           <w:sz w:val="20"/>
           <w:lang w:val="en-US"/>
         </w:rPr>
-        <w:t>10/11/2019</w:t>
+        <w:t>16/11/2019</w:t>
       </w:r>
     </w:p>
     <w:p>
@@ -235,7 +235,7 @@
           <w:b/>
           <w:sz w:val="20"/>
         </w:rPr>
-        <w:t>carlos lezcano montoya</w:t>
+        <w:t>ASas</w:t>
       </w:r>
     </w:p>
     <w:p>
@@ -318,7 +318,7 @@
           <w:sz w:val="20"/>
           <w:u w:val="single"/>
         </w:rPr>
-        <w:t>Prueba</w:t>
+        <w:t>asdsas</w:t>
       </w:r>
     </w:p>
     <w:p>

</xml_diff>

<commit_message>
Cambios y envio de contraseña
falta menos
</commit_message>
<xml_diff>
--- a/Solucion SIGEDOC/SIGEDOC/documentos word/documento creado/PQS.docx
+++ b/Solucion SIGEDOC/SIGEDOC/documentos word/documento creado/PQS.docx
@@ -118,7 +118,7 @@
           <w:sz w:val="20"/>
           <w:lang w:val="es-419"/>
         </w:rPr>
-        <w:t>2013-3-1-1</w:t>
+        <w:t>2019-01-01-01</w:t>
       </w:r>
     </w:p>
     <w:p>
@@ -154,7 +154,7 @@
           <w:sz w:val="20"/>
           <w:lang w:val="es-419"/>
         </w:rPr>
-        <w:t>8/12/2019</w:t>
+        <w:t>9/12/2019</w:t>
       </w:r>
     </w:p>
     <w:p>
@@ -235,7 +235,7 @@
           <w:b/>
           <w:sz w:val="20"/>
         </w:rPr>
-        <w:t xml:space="preserve">Fabio </w:t>
+        <w:t>administrador</w:t>
       </w:r>
     </w:p>
     <w:p>

</xml_diff>